<commit_message>
solo falta la interfaz
</commit_message>
<xml_diff>
--- a/docs/RequerimientosPF.docx
+++ b/docs/RequerimientosPF.docx
@@ -708,7 +708,13 @@
               </w:tabs>
             </w:pPr>
             <w:r>
-              <w:t>R5.Agregar Técnico</w:t>
+              <w:t>R</w:t>
+            </w:r>
+            <w:r>
+              <w:t>5</w:t>
+            </w:r>
+            <w:r>
+              <w:t>.Agregar Entrenador Fisico</w:t>
             </w:r>
           </w:p>
         </w:tc>
@@ -730,7 +736,7 @@
           </w:tcPr>
           <w:p>
             <w:r>
-              <w:t xml:space="preserve">Se requiere agregar  un técnico tal que su nombre sea distinto a los que ya estan el en programa </w:t>
+              <w:t>Se requiere agregar  un entrenador fisico tal que su nombre sea distinto a los que ya estan el en programa</w:t>
             </w:r>
           </w:p>
         </w:tc>
@@ -772,7 +778,7 @@
           </w:p>
           <w:p>
             <w:r>
-              <w:t xml:space="preserve">&gt;numero de juego ganados </w:t>
+              <w:t xml:space="preserve">&gt;numero de juagadores lesionados </w:t>
             </w:r>
           </w:p>
         </w:tc>
@@ -794,12 +800,20 @@
           </w:tcPr>
           <w:p>
             <w:r>
-              <w:t>Se ha agregado el tecnico</w:t>
+              <w:t>Se ha agregado el entrenador fisico</w:t>
             </w:r>
           </w:p>
         </w:tc>
       </w:tr>
     </w:tbl>
+    <w:p>
+      <w:pPr>
+        <w:rPr>
+          <w:b/>
+          <w:bCs/>
+        </w:rPr>
+      </w:pPr>
+    </w:p>
     <w:p>
       <w:pPr>
         <w:rPr>
@@ -841,7 +855,13 @@
               </w:tabs>
             </w:pPr>
             <w:r>
-              <w:t xml:space="preserve">R6.Agregar Asistente Tecnico </w:t>
+              <w:t>R</w:t>
+            </w:r>
+            <w:r>
+              <w:t>6</w:t>
+            </w:r>
+            <w:r>
+              <w:t>.Agregar un estadio</w:t>
             </w:r>
           </w:p>
         </w:tc>
@@ -863,7 +883,7 @@
           </w:tcPr>
           <w:p>
             <w:r>
-              <w:t>Se requiere agregar  un asistente técnico tal que su nombre sea distinto a los que ya estan el en programa</w:t>
+              <w:t xml:space="preserve">Se requiere que le programa agruegue un estadio tal que su nombre sea distinto a los que ya existen en el programa </w:t>
             </w:r>
           </w:p>
         </w:tc>
@@ -890,22 +910,12 @@
           </w:p>
           <w:p>
             <w:r>
-              <w:t>&gt;Identidicacion</w:t>
-            </w:r>
-          </w:p>
-          <w:p>
-            <w:r>
-              <w:t>&gt;Salario</w:t>
-            </w:r>
-          </w:p>
-          <w:p>
-            <w:r>
-              <w:t>&gt;numero de horas trabajadas</w:t>
-            </w:r>
-          </w:p>
-          <w:p>
-            <w:r>
-              <w:t>&gt;numero de jugadas planificadas</w:t>
+              <w:t xml:space="preserve">&gt;Capacidad </w:t>
+            </w:r>
+          </w:p>
+          <w:p>
+            <w:r>
+              <w:t>&gt;Area</w:t>
             </w:r>
           </w:p>
         </w:tc>
@@ -927,12 +937,20 @@
           </w:tcPr>
           <w:p>
             <w:r>
-              <w:t xml:space="preserve">Se ha agregado el asistente tecnico </w:t>
+              <w:t>Se ha agregado el estadio al programa</w:t>
             </w:r>
           </w:p>
         </w:tc>
       </w:tr>
     </w:tbl>
+    <w:p>
+      <w:pPr>
+        <w:rPr>
+          <w:b/>
+          <w:bCs/>
+        </w:rPr>
+      </w:pPr>
+    </w:p>
     <w:p>
       <w:pPr>
         <w:rPr>
@@ -974,7 +992,13 @@
               </w:tabs>
             </w:pPr>
             <w:r>
-              <w:t>R7.Agregar Entrenador Fisico</w:t>
+              <w:t>R</w:t>
+            </w:r>
+            <w:r>
+              <w:t>7</w:t>
+            </w:r>
+            <w:r>
+              <w:t>.Actualizar nombre del Club.</w:t>
             </w:r>
           </w:p>
         </w:tc>
@@ -996,7 +1020,7 @@
           </w:tcPr>
           <w:p>
             <w:r>
-              <w:t>Se requiere agregar  un entrenador fisico tal que su nombre sea distinto a los que ya estan el en programa</w:t>
+              <w:t>Se requiere que el usuario puede actualizar el nombre del club.</w:t>
             </w:r>
           </w:p>
         </w:tc>
@@ -1018,27 +1042,12 @@
           </w:tcPr>
           <w:p>
             <w:r>
-              <w:t xml:space="preserve">&gt;Nombre </w:t>
-            </w:r>
-          </w:p>
-          <w:p>
-            <w:r>
-              <w:t>&gt;Identidicacion</w:t>
-            </w:r>
-          </w:p>
-          <w:p>
-            <w:r>
-              <w:t>&gt;Salario</w:t>
-            </w:r>
-          </w:p>
-          <w:p>
-            <w:r>
-              <w:t>&gt;numero de horas trabajadas</w:t>
-            </w:r>
-          </w:p>
-          <w:p>
-            <w:r>
-              <w:t xml:space="preserve">&gt;numero de juagadores lesionados </w:t>
+              <w:t>&gt;Nombre Actual del club</w:t>
+            </w:r>
+          </w:p>
+          <w:p>
+            <w:r>
+              <w:t>&gt;Nuevo Nombre</w:t>
             </w:r>
           </w:p>
         </w:tc>
@@ -1060,20 +1069,12 @@
           </w:tcPr>
           <w:p>
             <w:r>
-              <w:t>Se ha agregado el entrenador fisico</w:t>
+              <w:t>Se ha actualizado el nombre del club.</w:t>
             </w:r>
           </w:p>
         </w:tc>
       </w:tr>
     </w:tbl>
-    <w:p>
-      <w:pPr>
-        <w:rPr>
-          <w:b/>
-          <w:bCs/>
-        </w:rPr>
-      </w:pPr>
-    </w:p>
     <w:p>
       <w:pPr>
         <w:rPr>
@@ -1115,7 +1116,19 @@
               </w:tabs>
             </w:pPr>
             <w:r>
-              <w:t>R8.Agregar un estadio</w:t>
+              <w:t>R</w:t>
+            </w:r>
+            <w:r>
+              <w:t>8</w:t>
+            </w:r>
+            <w:r>
+              <w:t>.Actualizar el numero de goles</w:t>
+            </w:r>
+            <w:r>
+              <w:t xml:space="preserve"> de</w:t>
+            </w:r>
+            <w:r>
+              <w:t xml:space="preserve"> un jugador </w:t>
             </w:r>
           </w:p>
         </w:tc>
@@ -1137,7 +1150,7 @@
           </w:tcPr>
           <w:p>
             <w:r>
-              <w:t xml:space="preserve">Se requiere que le programa agruegue un estadio tal que su nombre sea distinto a los que ya existen en el programa </w:t>
+              <w:t xml:space="preserve">Se requiere que el usuario pueda actualizar el numero de goles de un jugador </w:t>
             </w:r>
           </w:p>
         </w:tc>
@@ -1159,17 +1172,15 @@
           </w:tcPr>
           <w:p>
             <w:r>
-              <w:t xml:space="preserve">&gt;Nombre </w:t>
-            </w:r>
-          </w:p>
-          <w:p>
-            <w:r>
-              <w:t xml:space="preserve">&gt;Capacidad </w:t>
-            </w:r>
-          </w:p>
-          <w:p>
-            <w:r>
-              <w:t>&gt;Area</w:t>
+              <w:t>&gt;</w:t>
+            </w:r>
+            <w:r>
+              <w:t xml:space="preserve">Nombre del juagor </w:t>
+            </w:r>
+          </w:p>
+          <w:p>
+            <w:r>
+              <w:t xml:space="preserve">&gt;Nuevo numero de goles </w:t>
             </w:r>
           </w:p>
         </w:tc>
@@ -1191,20 +1202,12 @@
           </w:tcPr>
           <w:p>
             <w:r>
-              <w:t>Se ha agregado el estadio al programa</w:t>
+              <w:t xml:space="preserve">Se ha actualizado el numero de goles del juagador </w:t>
             </w:r>
           </w:p>
         </w:tc>
       </w:tr>
     </w:tbl>
-    <w:p>
-      <w:pPr>
-        <w:rPr>
-          <w:b/>
-          <w:bCs/>
-        </w:rPr>
-      </w:pPr>
-    </w:p>
     <w:p>
       <w:pPr>
         <w:rPr>
@@ -1246,18 +1249,25 @@
               </w:tabs>
             </w:pPr>
             <w:r>
-              <w:t>R9.Actualizar nombre del Club.</w:t>
-            </w:r>
-          </w:p>
-        </w:tc>
-      </w:tr>
-      <w:tr>
-        <w:tc>
-          <w:tcPr>
-            <w:tcW w:w="4414" w:type="dxa"/>
-          </w:tcPr>
-          <w:p>
-            <w:r>
+              <w:t>R</w:t>
+            </w:r>
+            <w:r>
+              <w:t>9</w:t>
+            </w:r>
+            <w:r>
+              <w:t>.Actualizar el numero de Faltas de un árbitro</w:t>
+            </w:r>
+          </w:p>
+        </w:tc>
+      </w:tr>
+      <w:tr>
+        <w:tc>
+          <w:tcPr>
+            <w:tcW w:w="4414" w:type="dxa"/>
+          </w:tcPr>
+          <w:p>
+            <w:r>
+              <w:lastRenderedPageBreak/>
               <w:t>Resumen</w:t>
             </w:r>
           </w:p>
@@ -1268,7 +1278,7 @@
           </w:tcPr>
           <w:p>
             <w:r>
-              <w:t>Se requiere que el usuario puede actualizar el nombre del club.</w:t>
+              <w:t>Se requiere que el prgrama actualice el numero de faltas de un árbitro</w:t>
             </w:r>
           </w:p>
         </w:tc>
@@ -1290,12 +1300,12 @@
           </w:tcPr>
           <w:p>
             <w:r>
-              <w:t>&gt;Nombre Actual del club</w:t>
-            </w:r>
-          </w:p>
-          <w:p>
-            <w:r>
-              <w:t>&gt;Nuevo Nombre</w:t>
+              <w:t>&gt;identificacion del arbitro</w:t>
+            </w:r>
+          </w:p>
+          <w:p>
+            <w:r>
+              <w:t>&gt;nuevo numero de faltas</w:t>
             </w:r>
           </w:p>
         </w:tc>
@@ -1317,7 +1327,7 @@
           </w:tcPr>
           <w:p>
             <w:r>
-              <w:t>Se ha actualizado el nombre del club.</w:t>
+              <w:t>Se ha actualizado el numero de faltas del arbitro</w:t>
             </w:r>
           </w:p>
         </w:tc>
@@ -1364,13 +1374,13 @@
               </w:tabs>
             </w:pPr>
             <w:r>
-              <w:t>R10.Actualizar el numero de goles</w:t>
-            </w:r>
-            <w:r>
-              <w:t xml:space="preserve"> de</w:t>
-            </w:r>
-            <w:r>
-              <w:t xml:space="preserve"> un jugador </w:t>
+              <w:t>R1</w:t>
+            </w:r>
+            <w:r>
+              <w:t>0</w:t>
+            </w:r>
+            <w:r>
+              <w:t xml:space="preserve">.Actualizar el tipo del balon </w:t>
             </w:r>
           </w:p>
         </w:tc>
@@ -1392,7 +1402,13 @@
           </w:tcPr>
           <w:p>
             <w:r>
-              <w:t xml:space="preserve">Se requiere que el usuario pueda actualizar el numero de goles de un jugador </w:t>
+              <w:t xml:space="preserve">Se requiere que el usuario </w:t>
+            </w:r>
+            <w:r>
+              <w:t xml:space="preserve">actualice </w:t>
+            </w:r>
+            <w:r>
+              <w:t xml:space="preserve"> el tipo del balon </w:t>
             </w:r>
           </w:p>
         </w:tc>
@@ -1414,15 +1430,12 @@
           </w:tcPr>
           <w:p>
             <w:r>
-              <w:t>&gt;</w:t>
-            </w:r>
-            <w:r>
-              <w:t xml:space="preserve">Nombre del juagor </w:t>
-            </w:r>
-          </w:p>
-          <w:p>
-            <w:r>
-              <w:t xml:space="preserve">&gt;Nuevo numero de goles </w:t>
+              <w:t xml:space="preserve">&gt;identificacion </w:t>
+            </w:r>
+          </w:p>
+          <w:p>
+            <w:r>
+              <w:t>&gt;nuvo tipo del balon</w:t>
             </w:r>
           </w:p>
         </w:tc>
@@ -1444,7 +1457,7 @@
           </w:tcPr>
           <w:p>
             <w:r>
-              <w:t xml:space="preserve">Se ha actualizado el numero de goles del juagador </w:t>
+              <w:t xml:space="preserve">Se ha actualizado el tipo del balon </w:t>
             </w:r>
           </w:p>
         </w:tc>
@@ -1491,7 +1504,13 @@
               </w:tabs>
             </w:pPr>
             <w:r>
-              <w:t>R11.Actualizar el numero de Faltas de un árbitro</w:t>
+              <w:t>R1</w:t>
+            </w:r>
+            <w:r>
+              <w:t>1</w:t>
+            </w:r>
+            <w:r>
+              <w:t>.Actualizar el nombre del estadio</w:t>
             </w:r>
           </w:p>
         </w:tc>
@@ -1513,7 +1532,7 @@
           </w:tcPr>
           <w:p>
             <w:r>
-              <w:t>Se requiere que el prgrama actualice el numero de faltas de un árbitro</w:t>
+              <w:t>Se requiere que el usuario actualice el nombre del estadio</w:t>
             </w:r>
           </w:p>
         </w:tc>
@@ -1535,12 +1554,12 @@
           </w:tcPr>
           <w:p>
             <w:r>
-              <w:t>&gt;identificacion del arbitro</w:t>
-            </w:r>
-          </w:p>
-          <w:p>
-            <w:r>
-              <w:t>&gt;nuevo numero de faltas</w:t>
+              <w:t>&gt;Nombre actual</w:t>
+            </w:r>
+          </w:p>
+          <w:p>
+            <w:r>
+              <w:t xml:space="preserve">&gt;Nuevo nombre </w:t>
             </w:r>
           </w:p>
         </w:tc>
@@ -1562,12 +1581,20 @@
           </w:tcPr>
           <w:p>
             <w:r>
-              <w:t>Se ha actualizado el numero de faltas del arbitro</w:t>
+              <w:t>Se ha actualizado el nombre del estadio</w:t>
             </w:r>
           </w:p>
         </w:tc>
       </w:tr>
     </w:tbl>
+    <w:p>
+      <w:pPr>
+        <w:rPr>
+          <w:b/>
+          <w:bCs/>
+        </w:rPr>
+      </w:pPr>
+    </w:p>
     <w:p>
       <w:pPr>
         <w:rPr>
@@ -1609,7 +1636,13 @@
               </w:tabs>
             </w:pPr>
             <w:r>
-              <w:t xml:space="preserve">R12.Actualizar el tipo del balon </w:t>
+              <w:t>R1</w:t>
+            </w:r>
+            <w:r>
+              <w:t>2</w:t>
+            </w:r>
+            <w:r>
+              <w:t xml:space="preserve">.Actualizar el numero de juegos ganados del tecnico </w:t>
             </w:r>
           </w:p>
         </w:tc>
@@ -1631,13 +1664,7 @@
           </w:tcPr>
           <w:p>
             <w:r>
-              <w:t xml:space="preserve">Se requiere que el usuario </w:t>
-            </w:r>
-            <w:r>
-              <w:t xml:space="preserve">actualice </w:t>
-            </w:r>
-            <w:r>
-              <w:t xml:space="preserve"> el tipo del balon </w:t>
+              <w:t xml:space="preserve">Se requiere que el usuario actualice el numero de juegos ganados de un tecnico </w:t>
             </w:r>
           </w:p>
         </w:tc>
@@ -1659,12 +1686,12 @@
           </w:tcPr>
           <w:p>
             <w:r>
-              <w:t xml:space="preserve">&gt;identificacion </w:t>
-            </w:r>
-          </w:p>
-          <w:p>
-            <w:r>
-              <w:t>&gt;nuvo tipo del balon</w:t>
+              <w:t xml:space="preserve">&gt;Nombre del Tecnico </w:t>
+            </w:r>
+          </w:p>
+          <w:p>
+            <w:r>
+              <w:t xml:space="preserve">&gt;Nuevo nuemero de juegos ganados </w:t>
             </w:r>
           </w:p>
         </w:tc>
@@ -1686,7 +1713,7 @@
           </w:tcPr>
           <w:p>
             <w:r>
-              <w:t xml:space="preserve">Se ha actualizado el tipo del balon </w:t>
+              <w:t xml:space="preserve">Se ha actualizado el numero de juegos ganados </w:t>
             </w:r>
           </w:p>
         </w:tc>
@@ -1739,7 +1766,7 @@
               <w:t>3</w:t>
             </w:r>
             <w:r>
-              <w:t>.Actualizar el nombre del estadio</w:t>
+              <w:t xml:space="preserve">.Eliminar un Club </w:t>
             </w:r>
           </w:p>
         </w:tc>
@@ -1761,7 +1788,7 @@
           </w:tcPr>
           <w:p>
             <w:r>
-              <w:t>Se requiere que el usuario actualice el nombre del estadio</w:t>
+              <w:t>Se solicita eliminar un Club</w:t>
             </w:r>
           </w:p>
         </w:tc>
@@ -1783,12 +1810,7 @@
           </w:tcPr>
           <w:p>
             <w:r>
-              <w:t>&gt;Nombre actual</w:t>
-            </w:r>
-          </w:p>
-          <w:p>
-            <w:r>
-              <w:t xml:space="preserve">&gt;Nuevo nombre </w:t>
+              <w:t>&gt;Nombre del club</w:t>
             </w:r>
           </w:p>
         </w:tc>
@@ -1810,20 +1832,12 @@
           </w:tcPr>
           <w:p>
             <w:r>
-              <w:t>Se ha actualizado el nombre del estadio</w:t>
+              <w:t xml:space="preserve">Se ha eliminado el club </w:t>
             </w:r>
           </w:p>
         </w:tc>
       </w:tr>
     </w:tbl>
-    <w:p>
-      <w:pPr>
-        <w:rPr>
-          <w:b/>
-          <w:bCs/>
-        </w:rPr>
-      </w:pPr>
-    </w:p>
     <w:p>
       <w:pPr>
         <w:rPr>
@@ -1849,7 +1863,6 @@
           </w:tcPr>
           <w:p>
             <w:r>
-              <w:lastRenderedPageBreak/>
               <w:t>Nombre</w:t>
             </w:r>
           </w:p>
@@ -1872,7 +1885,7 @@
               <w:t>4</w:t>
             </w:r>
             <w:r>
-              <w:t xml:space="preserve">.Actualizar el numero de juegos ganados del tecnico </w:t>
+              <w:t xml:space="preserve">.Eliminar un jugador </w:t>
             </w:r>
           </w:p>
         </w:tc>
@@ -1894,7 +1907,7 @@
           </w:tcPr>
           <w:p>
             <w:r>
-              <w:t xml:space="preserve">Se requiere que el usuario actualice el numero de juegos ganados de un tecnico </w:t>
+              <w:t xml:space="preserve">Se requiere que el usuario elimine un jugador </w:t>
             </w:r>
           </w:p>
         </w:tc>
@@ -1916,12 +1929,7 @@
           </w:tcPr>
           <w:p>
             <w:r>
-              <w:t xml:space="preserve">&gt;Nombre del Tecnico </w:t>
-            </w:r>
-          </w:p>
-          <w:p>
-            <w:r>
-              <w:t xml:space="preserve">&gt;Nuevo nuemero de juegos ganados </w:t>
+              <w:t>&gt;Nombre del jugador</w:t>
             </w:r>
           </w:p>
         </w:tc>
@@ -1943,7 +1951,7 @@
           </w:tcPr>
           <w:p>
             <w:r>
-              <w:t xml:space="preserve">Se ha actualizado el numero de juegos ganados </w:t>
+              <w:t xml:space="preserve">Se ha eliminado el jugador </w:t>
             </w:r>
           </w:p>
         </w:tc>
@@ -1996,18 +2004,19 @@
               <w:t>5</w:t>
             </w:r>
             <w:r>
-              <w:t xml:space="preserve">.Eliminar un Club </w:t>
-            </w:r>
-          </w:p>
-        </w:tc>
-      </w:tr>
-      <w:tr>
-        <w:tc>
-          <w:tcPr>
-            <w:tcW w:w="4414" w:type="dxa"/>
-          </w:tcPr>
-          <w:p>
-            <w:r>
+              <w:t>.Eliminar un árbitro</w:t>
+            </w:r>
+          </w:p>
+        </w:tc>
+      </w:tr>
+      <w:tr>
+        <w:tc>
+          <w:tcPr>
+            <w:tcW w:w="4414" w:type="dxa"/>
+          </w:tcPr>
+          <w:p>
+            <w:r>
+              <w:lastRenderedPageBreak/>
               <w:t>Resumen</w:t>
             </w:r>
           </w:p>
@@ -2018,7 +2027,7 @@
           </w:tcPr>
           <w:p>
             <w:r>
-              <w:t>Se solicita eliminar un Club</w:t>
+              <w:t>Se solicita eliminar un árbitro</w:t>
             </w:r>
           </w:p>
         </w:tc>
@@ -2040,7 +2049,7 @@
           </w:tcPr>
           <w:p>
             <w:r>
-              <w:t>&gt;Nombre del club</w:t>
+              <w:t>&gt;Nombre del árbrito</w:t>
             </w:r>
           </w:p>
         </w:tc>
@@ -2062,7 +2071,7 @@
           </w:tcPr>
           <w:p>
             <w:r>
-              <w:t xml:space="preserve">Se ha eliminado el club </w:t>
+              <w:t>Se ha eliminado el arbitro</w:t>
             </w:r>
           </w:p>
         </w:tc>
@@ -2115,7 +2124,7 @@
               <w:t>6</w:t>
             </w:r>
             <w:r>
-              <w:t xml:space="preserve">.Eliminar un jugador </w:t>
+              <w:t xml:space="preserve">.Eliminar un balón </w:t>
             </w:r>
           </w:p>
         </w:tc>
@@ -2137,7 +2146,7 @@
           </w:tcPr>
           <w:p>
             <w:r>
-              <w:t xml:space="preserve">Se requiere que el usuario elimine un jugador </w:t>
+              <w:t>Se requiere que el usuario elimine un balon</w:t>
             </w:r>
           </w:p>
         </w:tc>
@@ -2159,7 +2168,7 @@
           </w:tcPr>
           <w:p>
             <w:r>
-              <w:t>&gt;Nombre del jugador</w:t>
+              <w:t xml:space="preserve">&gt;identificacion </w:t>
             </w:r>
           </w:p>
         </w:tc>
@@ -2181,12 +2190,20 @@
           </w:tcPr>
           <w:p>
             <w:r>
-              <w:t xml:space="preserve">Se ha eliminado el jugador </w:t>
+              <w:t>Se ha eliminado el balón</w:t>
             </w:r>
           </w:p>
         </w:tc>
       </w:tr>
     </w:tbl>
+    <w:p>
+      <w:pPr>
+        <w:rPr>
+          <w:b/>
+          <w:bCs/>
+        </w:rPr>
+      </w:pPr>
+    </w:p>
     <w:p>
       <w:pPr>
         <w:rPr>
@@ -2234,7 +2251,7 @@
               <w:t>7</w:t>
             </w:r>
             <w:r>
-              <w:t>.Eliminar un árbitro</w:t>
+              <w:t>.Eliminar un Técnico</w:t>
             </w:r>
           </w:p>
         </w:tc>
@@ -2256,7 +2273,7 @@
           </w:tcPr>
           <w:p>
             <w:r>
-              <w:t>Se solicita eliminar un árbitro</w:t>
+              <w:t>Se solicita eliminar un Técnico</w:t>
             </w:r>
           </w:p>
         </w:tc>
@@ -2278,7 +2295,7 @@
           </w:tcPr>
           <w:p>
             <w:r>
-              <w:t>&gt;Nombre del árbrito</w:t>
+              <w:t>&gt;Nombre del Tecnico</w:t>
             </w:r>
           </w:p>
         </w:tc>
@@ -2300,7 +2317,7 @@
           </w:tcPr>
           <w:p>
             <w:r>
-              <w:t>Se ha eliminado el arbitro</w:t>
+              <w:t>Se ha eliminado el tecnico</w:t>
             </w:r>
           </w:p>
         </w:tc>
@@ -2347,13 +2364,13 @@
               </w:tabs>
             </w:pPr>
             <w:r>
-              <w:t>R1</w:t>
-            </w:r>
-            <w:r>
-              <w:t>8</w:t>
-            </w:r>
-            <w:r>
-              <w:t xml:space="preserve">.Eliminar un balón </w:t>
+              <w:t>R</w:t>
+            </w:r>
+            <w:r>
+              <w:t>18</w:t>
+            </w:r>
+            <w:r>
+              <w:t>.Eliminar un Estadio</w:t>
             </w:r>
           </w:p>
         </w:tc>
@@ -2375,7 +2392,7 @@
           </w:tcPr>
           <w:p>
             <w:r>
-              <w:t>Se requiere que el usuario elimine un balon</w:t>
+              <w:t>Se requiere que el usuario elimine un estadio</w:t>
             </w:r>
           </w:p>
         </w:tc>
@@ -2397,7 +2414,7 @@
           </w:tcPr>
           <w:p>
             <w:r>
-              <w:t xml:space="preserve">&gt;identificacion </w:t>
+              <w:t>&gt;Nombre del estadio</w:t>
             </w:r>
           </w:p>
         </w:tc>
@@ -2419,20 +2436,12 @@
           </w:tcPr>
           <w:p>
             <w:r>
-              <w:t>Se ha eliminado el balón</w:t>
+              <w:t xml:space="preserve">Se ha eliminado el estadio </w:t>
             </w:r>
           </w:p>
         </w:tc>
       </w:tr>
     </w:tbl>
-    <w:p>
-      <w:pPr>
-        <w:rPr>
-          <w:b/>
-          <w:bCs/>
-        </w:rPr>
-      </w:pPr>
-    </w:p>
     <w:p>
       <w:pPr>
         <w:rPr>
@@ -2474,7 +2483,16 @@
               </w:tabs>
             </w:pPr>
             <w:r>
-              <w:t>R19.Eliminar un Técnico</w:t>
+              <w:t>R</w:t>
+            </w:r>
+            <w:r>
+              <w:t>19</w:t>
+            </w:r>
+            <w:r>
+              <w:t>.</w:t>
+            </w:r>
+            <w:r>
+              <w:t xml:space="preserve">Ordenar los clubes por puntos </w:t>
             </w:r>
           </w:p>
         </w:tc>
@@ -2496,7 +2514,7 @@
           </w:tcPr>
           <w:p>
             <w:r>
-              <w:t>Se solicita eliminar un Técnico</w:t>
+              <w:t>Se requiere que el el programa ordene los clubes por los puntos obtenido, utilizando los diferentes metodos de ordenamineto.</w:t>
             </w:r>
           </w:p>
         </w:tc>
@@ -2518,7 +2536,7 @@
           </w:tcPr>
           <w:p>
             <w:r>
-              <w:t>&gt;Nombre del Tecnico</w:t>
+              <w:t xml:space="preserve">&gt;ninguna </w:t>
             </w:r>
           </w:p>
         </w:tc>
@@ -2540,7 +2558,7 @@
           </w:tcPr>
           <w:p>
             <w:r>
-              <w:t>Se ha eliminado el tecnico</w:t>
+              <w:t xml:space="preserve">&gt;Se han ordenado los clubes </w:t>
             </w:r>
           </w:p>
         </w:tc>
@@ -2587,7 +2605,13 @@
               </w:tabs>
             </w:pPr>
             <w:r>
-              <w:t>R20.Eliminar un Estadio</w:t>
+              <w:t>R2</w:t>
+            </w:r>
+            <w:r>
+              <w:t>0</w:t>
+            </w:r>
+            <w:r>
+              <w:t xml:space="preserve">.Ordenar los jugadores por goles marcados </w:t>
             </w:r>
           </w:p>
         </w:tc>
@@ -2609,7 +2633,7 @@
           </w:tcPr>
           <w:p>
             <w:r>
-              <w:t>Se requiere que el usuario elimine un estadio</w:t>
+              <w:t>Se requiere que el el programa ordene los jugadores  por los goles marcados, utilizando los diferentes metodos de ordenamineto.</w:t>
             </w:r>
           </w:p>
         </w:tc>
@@ -2631,7 +2655,7 @@
           </w:tcPr>
           <w:p>
             <w:r>
-              <w:t>&gt;Nombre del estadio</w:t>
+              <w:t xml:space="preserve">&gt;Ninguna </w:t>
             </w:r>
           </w:p>
         </w:tc>
@@ -2653,7 +2677,7 @@
           </w:tcPr>
           <w:p>
             <w:r>
-              <w:t xml:space="preserve">Se ha eliminado el estadio </w:t>
+              <w:t xml:space="preserve">Se han ordenado los jugares por los goles marcados </w:t>
             </w:r>
           </w:p>
         </w:tc>
@@ -2684,7 +2708,6 @@
           </w:tcPr>
           <w:p>
             <w:r>
-              <w:lastRenderedPageBreak/>
               <w:t>Nombre</w:t>
             </w:r>
           </w:p>
@@ -2701,21 +2724,25 @@
               </w:tabs>
             </w:pPr>
             <w:r>
-              <w:t>R21.</w:t>
-            </w:r>
-            <w:r>
-              <w:t xml:space="preserve">Ordenar los clubes por puntos </w:t>
-            </w:r>
-          </w:p>
-        </w:tc>
-      </w:tr>
-      <w:tr>
-        <w:tc>
-          <w:tcPr>
-            <w:tcW w:w="4414" w:type="dxa"/>
-          </w:tcPr>
-          <w:p>
-            <w:r>
+              <w:t>R2</w:t>
+            </w:r>
+            <w:r>
+              <w:t>1</w:t>
+            </w:r>
+            <w:r>
+              <w:t xml:space="preserve">.Ordenar los jugadores por el numero de asistencias </w:t>
+            </w:r>
+          </w:p>
+        </w:tc>
+      </w:tr>
+      <w:tr>
+        <w:tc>
+          <w:tcPr>
+            <w:tcW w:w="4414" w:type="dxa"/>
+          </w:tcPr>
+          <w:p>
+            <w:r>
+              <w:lastRenderedPageBreak/>
               <w:t>Resumen</w:t>
             </w:r>
           </w:p>
@@ -2726,7 +2753,7 @@
           </w:tcPr>
           <w:p>
             <w:r>
-              <w:t>Se requiere que el el programa ordene los clubes por los puntos obtenido, utilizando los diferentes metodos de ordenamineto.</w:t>
+              <w:t>Se solicita ordenar los jugadores por el numero de asistencias, utilizando los diferentes metodos de ordenamiento.</w:t>
             </w:r>
           </w:p>
         </w:tc>
@@ -2748,7 +2775,7 @@
           </w:tcPr>
           <w:p>
             <w:r>
-              <w:t xml:space="preserve">&gt;ninguna </w:t>
+              <w:t>&gt;Ninguna</w:t>
             </w:r>
           </w:p>
         </w:tc>
@@ -2770,7 +2797,7 @@
           </w:tcPr>
           <w:p>
             <w:r>
-              <w:t xml:space="preserve">&gt;Se han ordenado los clubes </w:t>
+              <w:t xml:space="preserve">Se han ordenado los jugadores por el numero de asistencias </w:t>
             </w:r>
           </w:p>
         </w:tc>
@@ -2817,7 +2844,25 @@
               </w:tabs>
             </w:pPr>
             <w:r>
-              <w:t xml:space="preserve">R22.Ordenar los jugadores por goles marcados </w:t>
+              <w:t>R2</w:t>
+            </w:r>
+            <w:r>
+              <w:t>2</w:t>
+            </w:r>
+            <w:r>
+              <w:t xml:space="preserve">.Ordenar </w:t>
+            </w:r>
+            <w:r>
+              <w:t>estadios</w:t>
+            </w:r>
+            <w:r>
+              <w:t xml:space="preserve"> por </w:t>
+            </w:r>
+            <w:r>
+              <w:t>capacidad de asistentes</w:t>
+            </w:r>
+            <w:r>
+              <w:t xml:space="preserve"> </w:t>
             </w:r>
           </w:p>
         </w:tc>
@@ -2839,7 +2884,25 @@
           </w:tcPr>
           <w:p>
             <w:r>
-              <w:t>Se requiere que el el programa ordene los jugadores  por los goles marcados, utilizando los diferentes metodos de ordenamineto.</w:t>
+              <w:t xml:space="preserve">Se solicita ordenar los </w:t>
+            </w:r>
+            <w:r>
+              <w:t>estadios</w:t>
+            </w:r>
+            <w:r>
+              <w:t xml:space="preserve"> por el numero de </w:t>
+            </w:r>
+            <w:r>
+              <w:t>asistentes máximos</w:t>
+            </w:r>
+            <w:r>
+              <w:t xml:space="preserve">, utilizando los diferentes </w:t>
+            </w:r>
+            <w:r>
+              <w:t>métodos</w:t>
+            </w:r>
+            <w:r>
+              <w:t xml:space="preserve"> de ordenamiento.</w:t>
             </w:r>
           </w:p>
         </w:tc>
@@ -2883,7 +2946,16 @@
           </w:tcPr>
           <w:p>
             <w:r>
-              <w:t xml:space="preserve">Se han ordenado los jugares por los goles marcados </w:t>
+              <w:t xml:space="preserve">Se han ordenado los </w:t>
+            </w:r>
+            <w:r>
+              <w:t>estadios</w:t>
+            </w:r>
+            <w:r>
+              <w:t xml:space="preserve"> por el numero </w:t>
+            </w:r>
+            <w:r>
+              <w:t>de asistentes máximos</w:t>
             </w:r>
           </w:p>
         </w:tc>
@@ -2930,7 +3002,13 @@
               </w:tabs>
             </w:pPr>
             <w:r>
-              <w:t xml:space="preserve">R23.Ordenar los jugadores por el numero de asistencias </w:t>
+              <w:t>R2</w:t>
+            </w:r>
+            <w:r>
+              <w:t>3</w:t>
+            </w:r>
+            <w:r>
+              <w:t>.Ordenar estadios por su área</w:t>
             </w:r>
           </w:p>
         </w:tc>
@@ -2952,7 +3030,7 @@
           </w:tcPr>
           <w:p>
             <w:r>
-              <w:t>Se solicita ordenar los jugadores por el numero de asistencias, utilizando los diferentes metodos de ordenamiento.</w:t>
+              <w:t>Se solicita ordenar los estadios por el área ocupada, utilizando los diferentes métodos de ordenamiento.</w:t>
             </w:r>
           </w:p>
         </w:tc>
@@ -2974,7 +3052,7 @@
           </w:tcPr>
           <w:p>
             <w:r>
-              <w:t>&gt;Ninguna</w:t>
+              <w:t xml:space="preserve">&gt;Ninguna </w:t>
             </w:r>
           </w:p>
         </w:tc>
@@ -2996,12 +3074,20 @@
           </w:tcPr>
           <w:p>
             <w:r>
-              <w:t xml:space="preserve">Se han ordenado los jugadores por el numero de asistencias </w:t>
+              <w:t>Se han ordenado los estadios por el área</w:t>
             </w:r>
           </w:p>
         </w:tc>
       </w:tr>
     </w:tbl>
+    <w:p>
+      <w:pPr>
+        <w:rPr>
+          <w:b/>
+          <w:bCs/>
+        </w:rPr>
+      </w:pPr>
+    </w:p>
     <w:p>
       <w:pPr>
         <w:rPr>
@@ -3043,19 +3129,13 @@
               </w:tabs>
             </w:pPr>
             <w:r>
-              <w:t xml:space="preserve">R24.Ordenar </w:t>
-            </w:r>
-            <w:r>
-              <w:t>estadios</w:t>
-            </w:r>
-            <w:r>
-              <w:t xml:space="preserve"> por </w:t>
-            </w:r>
-            <w:r>
-              <w:t>capacidad de asistentes</w:t>
-            </w:r>
-            <w:r>
-              <w:t xml:space="preserve"> </w:t>
+              <w:t>R2</w:t>
+            </w:r>
+            <w:r>
+              <w:t>4</w:t>
+            </w:r>
+            <w:r>
+              <w:t xml:space="preserve">.Ordenar Clubes por el nombre </w:t>
             </w:r>
           </w:p>
         </w:tc>
@@ -3077,25 +3157,7 @@
           </w:tcPr>
           <w:p>
             <w:r>
-              <w:t xml:space="preserve">Se solicita ordenar los </w:t>
-            </w:r>
-            <w:r>
-              <w:t>estadios</w:t>
-            </w:r>
-            <w:r>
-              <w:t xml:space="preserve"> por el numero de </w:t>
-            </w:r>
-            <w:r>
-              <w:t>asistentes máximos</w:t>
-            </w:r>
-            <w:r>
-              <w:t xml:space="preserve">, utilizando los diferentes </w:t>
-            </w:r>
-            <w:r>
-              <w:t>métodos</w:t>
-            </w:r>
-            <w:r>
-              <w:t xml:space="preserve"> de ordenamiento.</w:t>
+              <w:t>Se solicita ordenar los clubes por el nombre.</w:t>
             </w:r>
           </w:p>
         </w:tc>
@@ -3117,7 +3179,7 @@
           </w:tcPr>
           <w:p>
             <w:r>
-              <w:t xml:space="preserve">&gt;Ninguna </w:t>
+              <w:t>&gt;Ninguna</w:t>
             </w:r>
           </w:p>
         </w:tc>
@@ -3139,16 +3201,7 @@
           </w:tcPr>
           <w:p>
             <w:r>
-              <w:t xml:space="preserve">Se han ordenado los </w:t>
-            </w:r>
-            <w:r>
-              <w:t>estadios</w:t>
-            </w:r>
-            <w:r>
-              <w:t xml:space="preserve"> por el numero </w:t>
-            </w:r>
-            <w:r>
-              <w:t>de asistentes máximos</w:t>
+              <w:t xml:space="preserve">Se han ordenado los clubes por el nombre </w:t>
             </w:r>
           </w:p>
         </w:tc>
@@ -3195,7 +3248,13 @@
               </w:tabs>
             </w:pPr>
             <w:r>
-              <w:t>R25.Ordenar estadios por su área</w:t>
+              <w:t>R2</w:t>
+            </w:r>
+            <w:r>
+              <w:t>5</w:t>
+            </w:r>
+            <w:r>
+              <w:t>.Buscar el club por el nombre.</w:t>
             </w:r>
           </w:p>
         </w:tc>
@@ -3217,7 +3276,7 @@
           </w:tcPr>
           <w:p>
             <w:r>
-              <w:t>Se solicita ordenar los estadios por el área ocupada, utilizando los diferentes métodos de ordenamiento.</w:t>
+              <w:t>Se requiere buscar un club por el nombre, utilizando la metodologia de busqueda binaria.</w:t>
             </w:r>
           </w:p>
         </w:tc>
@@ -3239,7 +3298,7 @@
           </w:tcPr>
           <w:p>
             <w:r>
-              <w:t xml:space="preserve">&gt;Ninguna </w:t>
+              <w:t>&gt;Nombre del club.</w:t>
             </w:r>
           </w:p>
         </w:tc>
@@ -3261,20 +3320,12 @@
           </w:tcPr>
           <w:p>
             <w:r>
-              <w:t>Se han ordenado los estadios por el área</w:t>
+              <w:t>Se ha encontrado el club.</w:t>
             </w:r>
           </w:p>
         </w:tc>
       </w:tr>
     </w:tbl>
-    <w:p>
-      <w:pPr>
-        <w:rPr>
-          <w:b/>
-          <w:bCs/>
-        </w:rPr>
-      </w:pPr>
-    </w:p>
     <w:p>
       <w:pPr>
         <w:rPr>
@@ -3300,7 +3351,6 @@
           </w:tcPr>
           <w:p>
             <w:r>
-              <w:lastRenderedPageBreak/>
               <w:t>Nombre</w:t>
             </w:r>
           </w:p>
@@ -3323,7 +3373,7 @@
               <w:t>6</w:t>
             </w:r>
             <w:r>
-              <w:t xml:space="preserve">.Ordenar Clubes por el nombre </w:t>
+              <w:t xml:space="preserve">.Buscar un estadio por su nombre </w:t>
             </w:r>
           </w:p>
         </w:tc>
@@ -3345,7 +3395,7 @@
           </w:tcPr>
           <w:p>
             <w:r>
-              <w:t>Se solicita ordenar los clubes por el nombre.</w:t>
+              <w:t>Se solicita buscar un estadio por su nombre, utilizando la metodologia de busqueda binaria.</w:t>
             </w:r>
           </w:p>
         </w:tc>
@@ -3367,7 +3417,7 @@
           </w:tcPr>
           <w:p>
             <w:r>
-              <w:t>&gt;Ninguna</w:t>
+              <w:t xml:space="preserve">&gt;Nombre del estadio </w:t>
             </w:r>
           </w:p>
         </w:tc>
@@ -3389,7 +3439,7 @@
           </w:tcPr>
           <w:p>
             <w:r>
-              <w:t xml:space="preserve">Se han ordenado los clubes por el nombre </w:t>
+              <w:t xml:space="preserve">Se ha encontrado el estadio </w:t>
             </w:r>
           </w:p>
         </w:tc>
@@ -3436,13 +3486,16 @@
               </w:tabs>
             </w:pPr>
             <w:r>
-              <w:t>R2</w:t>
+              <w:t xml:space="preserve"> R</w:t>
+            </w:r>
+            <w:r>
+              <w:t>2</w:t>
             </w:r>
             <w:r>
               <w:t>7</w:t>
             </w:r>
             <w:r>
-              <w:t>.Buscar el club por el nombre.</w:t>
+              <w:t xml:space="preserve">.Buscar un balon por su color </w:t>
             </w:r>
           </w:p>
         </w:tc>
@@ -3464,7 +3517,16 @@
           </w:tcPr>
           <w:p>
             <w:r>
-              <w:t>Se requiere buscar un club por el nombre, utilizando la metodologia de busqueda binaria.</w:t>
+              <w:t>Se requiere que el usuario busque un balon por su color</w:t>
+            </w:r>
+            <w:r>
+              <w:t xml:space="preserve">, </w:t>
+            </w:r>
+            <w:r>
+              <w:t>utilizando la metodologia recursiva</w:t>
+            </w:r>
+            <w:r>
+              <w:t>.</w:t>
             </w:r>
           </w:p>
         </w:tc>
@@ -3486,7 +3548,7 @@
           </w:tcPr>
           <w:p>
             <w:r>
-              <w:t>&gt;Nombre del club.</w:t>
+              <w:t xml:space="preserve"> &gt;Color del balon</w:t>
             </w:r>
           </w:p>
         </w:tc>
@@ -3508,12 +3570,20 @@
           </w:tcPr>
           <w:p>
             <w:r>
-              <w:t>Se ha encontrado el club.</w:t>
+              <w:t>Se ha encontrado el balón.</w:t>
             </w:r>
           </w:p>
         </w:tc>
       </w:tr>
     </w:tbl>
+    <w:p>
+      <w:pPr>
+        <w:rPr>
+          <w:b/>
+          <w:bCs/>
+        </w:rPr>
+      </w:pPr>
+    </w:p>
     <w:p>
       <w:pPr>
         <w:rPr>
@@ -3555,13 +3625,19 @@
               </w:tabs>
             </w:pPr>
             <w:r>
-              <w:t>R2</w:t>
-            </w:r>
-            <w:r>
-              <w:t>8</w:t>
-            </w:r>
-            <w:r>
-              <w:t xml:space="preserve">.Buscar un estadio por su nombre </w:t>
+              <w:t xml:space="preserve"> </w:t>
+            </w:r>
+            <w:r>
+              <w:t>R</w:t>
+            </w:r>
+            <w:r>
+              <w:t>28</w:t>
+            </w:r>
+            <w:r>
+              <w:t xml:space="preserve">.Buscar balon por su </w:t>
+            </w:r>
+            <w:r>
+              <w:t>id.</w:t>
             </w:r>
           </w:p>
         </w:tc>
@@ -3583,7 +3659,13 @@
           </w:tcPr>
           <w:p>
             <w:r>
-              <w:t>Se solicita buscar un estadio por su nombre, utilizando la metodologia de busqueda binaria.</w:t>
+              <w:t xml:space="preserve">Se requiere que el usuario busque un balon por su </w:t>
+            </w:r>
+            <w:r>
+              <w:t>id</w:t>
+            </w:r>
+            <w:r>
+              <w:t>, utilizando la metodologia recursiva.</w:t>
             </w:r>
           </w:p>
         </w:tc>
@@ -3605,7 +3687,16 @@
           </w:tcPr>
           <w:p>
             <w:r>
-              <w:t xml:space="preserve">&gt;Nombre del estadio </w:t>
+              <w:t xml:space="preserve"> </w:t>
+            </w:r>
+            <w:r>
+              <w:t>&gt;</w:t>
+            </w:r>
+            <w:r>
+              <w:t>id</w:t>
+            </w:r>
+            <w:r>
+              <w:t xml:space="preserve"> del balón</w:t>
             </w:r>
           </w:p>
         </w:tc>
@@ -3627,12 +3718,20 @@
           </w:tcPr>
           <w:p>
             <w:r>
-              <w:t xml:space="preserve">Se ha encontrado el estadio </w:t>
+              <w:t>Se ha encontrado el balon</w:t>
             </w:r>
           </w:p>
         </w:tc>
       </w:tr>
     </w:tbl>
+    <w:p>
+      <w:pPr>
+        <w:rPr>
+          <w:b/>
+          <w:bCs/>
+        </w:rPr>
+      </w:pPr>
+    </w:p>
     <w:p>
       <w:pPr>
         <w:rPr>
@@ -3674,13 +3773,16 @@
               </w:tabs>
             </w:pPr>
             <w:r>
-              <w:t xml:space="preserve"> R</w:t>
+              <w:t xml:space="preserve"> </w:t>
+            </w:r>
+            <w:r>
+              <w:t>R</w:t>
             </w:r>
             <w:r>
               <w:t>29</w:t>
             </w:r>
             <w:r>
-              <w:t xml:space="preserve">.Buscar un balon por su color </w:t>
+              <w:t>.Buscar una persona del cuerpo Técnico por su nombre</w:t>
             </w:r>
           </w:p>
         </w:tc>
@@ -3702,16 +3804,7 @@
           </w:tcPr>
           <w:p>
             <w:r>
-              <w:t>Se requiere que el usuario busque un balon por su color</w:t>
-            </w:r>
-            <w:r>
-              <w:t xml:space="preserve">, </w:t>
-            </w:r>
-            <w:r>
-              <w:t>utilizando la metodologia recursiva</w:t>
-            </w:r>
-            <w:r>
-              <w:t>.</w:t>
+              <w:t>Se solicita buscar una persona del cuerpo tecnico por su nombre, utilizando la metodologia recursiva.</w:t>
             </w:r>
           </w:p>
         </w:tc>
@@ -3733,7 +3826,10 @@
           </w:tcPr>
           <w:p>
             <w:r>
-              <w:t xml:space="preserve"> &gt;Color del balon</w:t>
+              <w:t xml:space="preserve"> </w:t>
+            </w:r>
+            <w:r>
+              <w:t>&gt;Nombre de la persona</w:t>
             </w:r>
           </w:p>
         </w:tc>
@@ -3755,20 +3851,12 @@
           </w:tcPr>
           <w:p>
             <w:r>
-              <w:t>Se ha encontrado el balón.</w:t>
+              <w:t>&gt;Se ha encontrado el persona del cuerpo Técnico</w:t>
             </w:r>
           </w:p>
         </w:tc>
       </w:tr>
     </w:tbl>
-    <w:p>
-      <w:pPr>
-        <w:rPr>
-          <w:b/>
-          <w:bCs/>
-        </w:rPr>
-      </w:pPr>
-    </w:p>
     <w:p>
       <w:pPr>
         <w:rPr>
@@ -3819,10 +3907,7 @@
               <w:t>0</w:t>
             </w:r>
             <w:r>
-              <w:t xml:space="preserve">.Buscar balon por su </w:t>
-            </w:r>
-            <w:r>
-              <w:t>id.</w:t>
+              <w:t>.Buscar todos los miembros del cuerpo tecnico que ocupen un cargo</w:t>
             </w:r>
           </w:p>
         </w:tc>
@@ -3844,13 +3929,7 @@
           </w:tcPr>
           <w:p>
             <w:r>
-              <w:t xml:space="preserve">Se requiere que el usuario busque un balon por su </w:t>
-            </w:r>
-            <w:r>
-              <w:t>id</w:t>
-            </w:r>
-            <w:r>
-              <w:t>, utilizando la metodologia recursiva.</w:t>
+              <w:t>Se solicita buscar los miembros que ocupen un cargo, utilizando la metodologia recursiva.</w:t>
             </w:r>
           </w:p>
         </w:tc>
@@ -3875,15 +3954,7 @@
               <w:t xml:space="preserve"> </w:t>
             </w:r>
             <w:r>
-              <w:t>&gt;</w:t>
-            </w:r>
-            <w:r>
-              <w:t>id</w:t>
-            </w:r>
-            <w:bookmarkStart w:id="0" w:name="_GoBack"/>
-            <w:bookmarkEnd w:id="0"/>
-            <w:r>
-              <w:t xml:space="preserve"> del balón</w:t>
+              <w:t xml:space="preserve">&gt;Nombre del cargo </w:t>
             </w:r>
           </w:p>
         </w:tc>
@@ -3905,20 +3976,12 @@
           </w:tcPr>
           <w:p>
             <w:r>
-              <w:t>Se ha encontrado el balon</w:t>
+              <w:t>Se han encontrado los mienbros del cargo</w:t>
             </w:r>
           </w:p>
         </w:tc>
       </w:tr>
     </w:tbl>
-    <w:p>
-      <w:pPr>
-        <w:rPr>
-          <w:b/>
-          <w:bCs/>
-        </w:rPr>
-      </w:pPr>
-    </w:p>
     <w:p>
       <w:pPr>
         <w:rPr>
@@ -3960,262 +4023,13 @@
               </w:tabs>
             </w:pPr>
             <w:r>
-              <w:t xml:space="preserve"> </w:t>
-            </w:r>
-            <w:r>
-              <w:t>R3</w:t>
+              <w:t xml:space="preserve"> R3</w:t>
             </w:r>
             <w:r>
               <w:t>1</w:t>
             </w:r>
-            <w:r>
-              <w:t>.Buscar una persona del cuerpo Técnico por su nombre</w:t>
-            </w:r>
-          </w:p>
-        </w:tc>
-      </w:tr>
-      <w:tr>
-        <w:tc>
-          <w:tcPr>
-            <w:tcW w:w="4414" w:type="dxa"/>
-          </w:tcPr>
-          <w:p>
-            <w:r>
-              <w:t>Resumen</w:t>
-            </w:r>
-          </w:p>
-        </w:tc>
-        <w:tc>
-          <w:tcPr>
-            <w:tcW w:w="4414" w:type="dxa"/>
-          </w:tcPr>
-          <w:p>
-            <w:r>
-              <w:t>Se solicita buscar una persona del cuerpo tecnico por su nombre, utilizando la metodologia recursiva.</w:t>
-            </w:r>
-          </w:p>
-        </w:tc>
-      </w:tr>
-      <w:tr>
-        <w:tc>
-          <w:tcPr>
-            <w:tcW w:w="4414" w:type="dxa"/>
-          </w:tcPr>
-          <w:p>
-            <w:r>
-              <w:t xml:space="preserve">Entradas </w:t>
-            </w:r>
-          </w:p>
-        </w:tc>
-        <w:tc>
-          <w:tcPr>
-            <w:tcW w:w="4414" w:type="dxa"/>
-          </w:tcPr>
-          <w:p>
-            <w:r>
-              <w:t xml:space="preserve"> </w:t>
-            </w:r>
-            <w:r>
-              <w:t>&gt;Nombre de la persona</w:t>
-            </w:r>
-          </w:p>
-        </w:tc>
-      </w:tr>
-      <w:tr>
-        <w:tc>
-          <w:tcPr>
-            <w:tcW w:w="4414" w:type="dxa"/>
-          </w:tcPr>
-          <w:p>
-            <w:r>
-              <w:lastRenderedPageBreak/>
-              <w:t xml:space="preserve">Resultados </w:t>
-            </w:r>
-          </w:p>
-        </w:tc>
-        <w:tc>
-          <w:tcPr>
-            <w:tcW w:w="4414" w:type="dxa"/>
-          </w:tcPr>
-          <w:p>
-            <w:r>
-              <w:t>&gt;Se ha encontrado el persona del cuerpo Técnico</w:t>
-            </w:r>
-          </w:p>
-        </w:tc>
-      </w:tr>
-    </w:tbl>
-    <w:p>
-      <w:pPr>
-        <w:rPr>
-          <w:b/>
-          <w:bCs/>
-        </w:rPr>
-      </w:pPr>
-    </w:p>
-    <w:tbl>
-      <w:tblPr>
-        <w:tblStyle w:val="Tablaconcuadrcula"/>
-        <w:tblW w:w="0" w:type="auto"/>
-        <w:tblLook w:val="04A0" w:firstRow="1" w:lastRow="0" w:firstColumn="1" w:lastColumn="0" w:noHBand="0" w:noVBand="1"/>
-      </w:tblPr>
-      <w:tblGrid>
-        <w:gridCol w:w="4414"/>
-        <w:gridCol w:w="4414"/>
-      </w:tblGrid>
-      <w:tr>
-        <w:tc>
-          <w:tcPr>
-            <w:tcW w:w="4414" w:type="dxa"/>
-          </w:tcPr>
-          <w:p>
-            <w:r>
-              <w:t>Nombre</w:t>
-            </w:r>
-          </w:p>
-        </w:tc>
-        <w:tc>
-          <w:tcPr>
-            <w:tcW w:w="4414" w:type="dxa"/>
-          </w:tcPr>
-          <w:p>
-            <w:pPr>
-              <w:tabs>
-                <w:tab w:val="left" w:pos="1234"/>
-                <w:tab w:val="left" w:pos="3135"/>
-              </w:tabs>
-            </w:pPr>
-            <w:r>
-              <w:t xml:space="preserve"> </w:t>
-            </w:r>
-            <w:r>
-              <w:t>R3</w:t>
-            </w:r>
-            <w:r>
-              <w:t>2</w:t>
-            </w:r>
-            <w:r>
-              <w:t>.Buscar todos los miembros del cuerpo tecnico que ocupen un cargo</w:t>
-            </w:r>
-          </w:p>
-        </w:tc>
-      </w:tr>
-      <w:tr>
-        <w:tc>
-          <w:tcPr>
-            <w:tcW w:w="4414" w:type="dxa"/>
-          </w:tcPr>
-          <w:p>
-            <w:r>
-              <w:t>Resumen</w:t>
-            </w:r>
-          </w:p>
-        </w:tc>
-        <w:tc>
-          <w:tcPr>
-            <w:tcW w:w="4414" w:type="dxa"/>
-          </w:tcPr>
-          <w:p>
-            <w:r>
-              <w:t>Se solicita buscar los miembros que ocupen un cargo, utilizando la metodologia recursiva.</w:t>
-            </w:r>
-          </w:p>
-        </w:tc>
-      </w:tr>
-      <w:tr>
-        <w:tc>
-          <w:tcPr>
-            <w:tcW w:w="4414" w:type="dxa"/>
-          </w:tcPr>
-          <w:p>
-            <w:r>
-              <w:t xml:space="preserve">Entradas </w:t>
-            </w:r>
-          </w:p>
-        </w:tc>
-        <w:tc>
-          <w:tcPr>
-            <w:tcW w:w="4414" w:type="dxa"/>
-          </w:tcPr>
-          <w:p>
-            <w:r>
-              <w:t xml:space="preserve"> </w:t>
-            </w:r>
-            <w:r>
-              <w:t xml:space="preserve">&gt;Nombre del cargo </w:t>
-            </w:r>
-          </w:p>
-        </w:tc>
-      </w:tr>
-      <w:tr>
-        <w:tc>
-          <w:tcPr>
-            <w:tcW w:w="4414" w:type="dxa"/>
-          </w:tcPr>
-          <w:p>
-            <w:r>
-              <w:t xml:space="preserve">Resultados </w:t>
-            </w:r>
-          </w:p>
-        </w:tc>
-        <w:tc>
-          <w:tcPr>
-            <w:tcW w:w="4414" w:type="dxa"/>
-          </w:tcPr>
-          <w:p>
-            <w:r>
-              <w:t>Se han encontrado los mienbros del cargo</w:t>
-            </w:r>
-          </w:p>
-        </w:tc>
-      </w:tr>
-    </w:tbl>
-    <w:p>
-      <w:pPr>
-        <w:rPr>
-          <w:b/>
-          <w:bCs/>
-        </w:rPr>
-      </w:pPr>
-    </w:p>
-    <w:tbl>
-      <w:tblPr>
-        <w:tblStyle w:val="Tablaconcuadrcula"/>
-        <w:tblW w:w="0" w:type="auto"/>
-        <w:tblLook w:val="04A0" w:firstRow="1" w:lastRow="0" w:firstColumn="1" w:lastColumn="0" w:noHBand="0" w:noVBand="1"/>
-      </w:tblPr>
-      <w:tblGrid>
-        <w:gridCol w:w="4414"/>
-        <w:gridCol w:w="4414"/>
-      </w:tblGrid>
-      <w:tr>
-        <w:tc>
-          <w:tcPr>
-            <w:tcW w:w="4414" w:type="dxa"/>
-          </w:tcPr>
-          <w:p>
-            <w:r>
-              <w:t>Nombre</w:t>
-            </w:r>
-          </w:p>
-        </w:tc>
-        <w:tc>
-          <w:tcPr>
-            <w:tcW w:w="4414" w:type="dxa"/>
-          </w:tcPr>
-          <w:p>
-            <w:pPr>
-              <w:tabs>
-                <w:tab w:val="left" w:pos="1234"/>
-                <w:tab w:val="left" w:pos="3135"/>
-              </w:tabs>
-            </w:pPr>
-            <w:r>
-              <w:t xml:space="preserve"> R3</w:t>
-            </w:r>
-            <w:r>
-              <w:t>3</w:t>
-            </w:r>
+            <w:bookmarkStart w:id="0" w:name="_GoBack"/>
+            <w:bookmarkEnd w:id="0"/>
             <w:r>
               <w:t>.Dibujar el escudo del club</w:t>
             </w:r>
@@ -4352,6 +4166,7 @@
         </w:numPr>
       </w:pPr>
       <w:r>
+        <w:lastRenderedPageBreak/>
         <w:t>El Cuerpo Técnico deben estar implementados en un arbol binario de busqueda.</w:t>
       </w:r>
     </w:p>

</xml_diff>